<commit_message>
Worked on CR7 forms generation
</commit_message>
<xml_diff>
--- a/server/templates/CR7.docx
+++ b/server/templates/CR7.docx
@@ -56,7 +56,31 @@
           <w:b/>
           <w:u w:val="single"/>
         </w:rPr>
-        <w:t>{company_name}</w:t>
+        <w:t>{</w:t>
+      </w:r>
+      <w:proofErr w:type="spellStart"/>
+      <w:r>
+        <w:rPr>
+          <w:b/>
+          <w:u w:val="single"/>
+        </w:rPr>
+        <w:t>company_</w:t>
+      </w:r>
+      <w:proofErr w:type="gramStart"/>
+      <w:r>
+        <w:rPr>
+          <w:b/>
+          <w:u w:val="single"/>
+        </w:rPr>
+        <w:t>name</w:t>
+      </w:r>
+      <w:proofErr w:type="spellEnd"/>
+      <w:r>
+        <w:rPr>
+          <w:b/>
+          <w:u w:val="single"/>
+        </w:rPr>
+        <w:t>}</w:t>
       </w:r>
       <w:r>
         <w:rPr>
@@ -65,6 +89,7 @@
         </w:rPr>
         <w:t xml:space="preserve">   </w:t>
       </w:r>
+      <w:proofErr w:type="gramEnd"/>
       <w:r>
         <w:t xml:space="preserve"> PLC/</w:t>
       </w:r>
@@ -88,6 +113,7 @@
       <w:r>
         <w:t xml:space="preserve"> </w:t>
       </w:r>
+      <w:proofErr w:type="gramStart"/>
       <w:r>
         <w:rPr>
           <w:b/>
@@ -109,12 +135,22 @@
         </w:rPr>
         <w:t>{</w:t>
       </w:r>
-      <w:r>
-        <w:rPr>
-          <w:b/>
-          <w:u w:val="single"/>
-        </w:rPr>
-        <w:t xml:space="preserve">registration_no} </w:t>
+      <w:proofErr w:type="spellStart"/>
+      <w:proofErr w:type="gramEnd"/>
+      <w:r>
+        <w:rPr>
+          <w:b/>
+          <w:u w:val="single"/>
+        </w:rPr>
+        <w:t>registration_no</w:t>
+      </w:r>
+      <w:proofErr w:type="spellEnd"/>
+      <w:r>
+        <w:rPr>
+          <w:b/>
+          <w:u w:val="single"/>
+        </w:rPr>
+        <w:t xml:space="preserve">} </w:t>
       </w:r>
     </w:p>
     <w:p>
@@ -146,7 +182,31 @@
           <w:b/>
           <w:u w:val="single"/>
         </w:rPr>
-        <w:t>{company_name}</w:t>
+        <w:t>{</w:t>
+      </w:r>
+      <w:proofErr w:type="spellStart"/>
+      <w:r>
+        <w:rPr>
+          <w:b/>
+          <w:u w:val="single"/>
+        </w:rPr>
+        <w:t>company_</w:t>
+      </w:r>
+      <w:proofErr w:type="gramStart"/>
+      <w:r>
+        <w:rPr>
+          <w:b/>
+          <w:u w:val="single"/>
+        </w:rPr>
+        <w:t>name</w:t>
+      </w:r>
+      <w:proofErr w:type="spellEnd"/>
+      <w:r>
+        <w:rPr>
+          <w:b/>
+          <w:u w:val="single"/>
+        </w:rPr>
+        <w:t>}</w:t>
       </w:r>
       <w:r>
         <w:rPr>
@@ -158,6 +218,7 @@
       <w:r>
         <w:t xml:space="preserve"> </w:t>
       </w:r>
+      <w:proofErr w:type="gramEnd"/>
       <w:r>
         <w:t>PLC/</w:t>
       </w:r>
@@ -266,7 +327,14 @@
               <w:rPr>
                 <w:u w:val="single"/>
               </w:rPr>
-              <w:t>{#directors}{name}</w:t>
+              <w:t>{#directors}</w:t>
+            </w:r>
+            <w:r>
+              <w:rPr>
+                <w:b/>
+                <w:u w:val="single"/>
+              </w:rPr>
+              <w:t>{name}</w:t>
             </w:r>
           </w:p>
         </w:tc>
@@ -286,10 +354,46 @@
               <w:rPr>
                 <w:u w:val="single"/>
               </w:rPr>
-              <w:t xml:space="preserve">{#fields}{name} changed to </w:t>
+              <w:t>{#</w:t>
+            </w:r>
+            <w:proofErr w:type="gramStart"/>
+            <w:r>
+              <w:rPr>
+                <w:u w:val="single"/>
+              </w:rPr>
+              <w:t>fields}</w:t>
             </w:r>
             <w:r>
               <w:rPr>
+                <w:b/>
+                <w:u w:val="single"/>
+              </w:rPr>
+              <w:t>{</w:t>
+            </w:r>
+            <w:proofErr w:type="gramEnd"/>
+            <w:r>
+              <w:rPr>
+                <w:b/>
+                <w:u w:val="single"/>
+              </w:rPr>
+              <w:t>name</w:t>
+            </w:r>
+            <w:r>
+              <w:rPr>
+                <w:b/>
+                <w:u w:val="single"/>
+              </w:rPr>
+              <w:t>}</w:t>
+            </w:r>
+            <w:r>
+              <w:rPr>
+                <w:u w:val="single"/>
+              </w:rPr>
+              <w:t xml:space="preserve"> changed to </w:t>
+            </w:r>
+            <w:r>
+              <w:rPr>
+                <w:b/>
                 <w:u w:val="single"/>
               </w:rPr>
               <w:t>{value}</w:t>
@@ -298,8 +402,29 @@
               <w:rPr>
                 <w:u w:val="single"/>
               </w:rPr>
-              <w:t xml:space="preserve"> on {date}.</w:t>
+              <w:t xml:space="preserve"> on </w:t>
             </w:r>
+            <w:r>
+              <w:rPr>
+                <w:b/>
+                <w:u w:val="single"/>
+              </w:rPr>
+              <w:t>{date}</w:t>
+            </w:r>
+            <w:r>
+              <w:rPr>
+                <w:u w:val="single"/>
+              </w:rPr>
+              <w:t>.</w:t>
+            </w:r>
+          </w:p>
+          <w:p>
+            <w:pPr>
+              <w:pStyle w:val="Form-txt-2"/>
+              <w:rPr>
+                <w:u w:val="single"/>
+              </w:rPr>
+            </w:pPr>
             <w:r>
               <w:rPr>
                 <w:u w:val="single"/>
@@ -324,13 +449,30 @@
         <w:t>This notice is l</w:t>
       </w:r>
       <w:r>
-        <w:t>odged by: ___________________________________________</w:t>
-      </w:r>
-      <w:r>
-        <w:t>_</w:t>
-      </w:r>
-      <w:r>
-        <w:t>_</w:t>
+        <w:t xml:space="preserve">odged by: </w:t>
+      </w:r>
+      <w:r>
+        <w:rPr>
+          <w:b/>
+          <w:u w:val="single"/>
+        </w:rPr>
+        <w:t>{</w:t>
+      </w:r>
+      <w:proofErr w:type="spellStart"/>
+      <w:r>
+        <w:rPr>
+          <w:b/>
+          <w:u w:val="single"/>
+        </w:rPr>
+        <w:t>secretary_name</w:t>
+      </w:r>
+      <w:proofErr w:type="spellEnd"/>
+      <w:r>
+        <w:rPr>
+          <w:b/>
+          <w:u w:val="single"/>
+        </w:rPr>
+        <w:t>}</w:t>
       </w:r>
     </w:p>
     <w:p>
@@ -344,20 +486,96 @@
     <w:p>
       <w:pPr>
         <w:pStyle w:val="Form-txt-1"/>
-      </w:pPr>
-      <w:r>
-        <w:t>_______________________________________________________</w:t>
+        <w:rPr>
+          <w:b/>
+          <w:u w:val="single"/>
+        </w:rPr>
+      </w:pPr>
+      <w:r>
+        <w:rPr>
+          <w:b/>
+          <w:u w:val="single"/>
+        </w:rPr>
+        <w:t>P.O BOX</w:t>
+      </w:r>
+      <w:r>
+        <w:rPr>
+          <w:b/>
+          <w:u w:val="single"/>
+        </w:rPr>
+        <w:t xml:space="preserve"> {</w:t>
+      </w:r>
+      <w:proofErr w:type="spellStart"/>
+      <w:r>
+        <w:rPr>
+          <w:b/>
+          <w:u w:val="single"/>
+        </w:rPr>
+        <w:t>secretary_postal_code</w:t>
+      </w:r>
+      <w:proofErr w:type="spellEnd"/>
+      <w:r>
+        <w:rPr>
+          <w:b/>
+          <w:u w:val="single"/>
+        </w:rPr>
+        <w:t>} – {</w:t>
+      </w:r>
+      <w:proofErr w:type="spellStart"/>
+      <w:r>
+        <w:rPr>
+          <w:b/>
+          <w:u w:val="single"/>
+        </w:rPr>
+        <w:t>secretary_box</w:t>
+      </w:r>
+      <w:proofErr w:type="spellEnd"/>
+      <w:r>
+        <w:rPr>
+          <w:b/>
+          <w:u w:val="single"/>
+        </w:rPr>
+        <w:t>}</w:t>
       </w:r>
     </w:p>
     <w:p>
       <w:pPr>
         <w:pStyle w:val="Form-txt-1"/>
-      </w:pPr>
-      <w:r>
-        <w:t>__________________________________________________</w:t>
-      </w:r>
-      <w:r>
-        <w:t>_____</w:t>
+        <w:ind w:left="0" w:firstLine="0"/>
+        <w:rPr>
+          <w:b/>
+          <w:u w:val="single"/>
+        </w:rPr>
+      </w:pPr>
+      <w:r>
+        <w:rPr>
+          <w:b/>
+          <w:u w:val="single"/>
+        </w:rPr>
+        <w:t>{</w:t>
+      </w:r>
+      <w:proofErr w:type="spellStart"/>
+      <w:r>
+        <w:rPr>
+          <w:b/>
+          <w:u w:val="single"/>
+        </w:rPr>
+        <w:t>secretary_town</w:t>
+      </w:r>
+      <w:proofErr w:type="spellEnd"/>
+      <w:r>
+        <w:rPr>
+          <w:b/>
+          <w:u w:val="single"/>
+        </w:rPr>
+        <w:t>}</w:t>
+      </w:r>
+      <w:r>
+        <w:rPr>
+          <w:b/>
+          <w:u w:val="single"/>
+        </w:rPr>
+        <w:t>.</w:t>
       </w:r>
     </w:p>
     <w:p>
@@ -365,10 +583,43 @@
         <w:pStyle w:val="Form-txt-1"/>
       </w:pPr>
       <w:r>
-        <w:t xml:space="preserve">Telephone no. of the person </w:t>
-      </w:r>
-      <w:r>
-        <w:t xml:space="preserve"> __________________________</w:t>
+        <w:t>Telephone no. of the person</w:t>
+      </w:r>
+      <w:r>
+        <w:t>:</w:t>
+      </w:r>
+      <w:r>
+        <w:t xml:space="preserve"> </w:t>
+      </w:r>
+      <w:r>
+        <w:rPr>
+          <w:b/>
+          <w:u w:val="single"/>
+        </w:rPr>
+        <w:t>{</w:t>
+      </w:r>
+      <w:proofErr w:type="spellStart"/>
+      <w:r>
+        <w:rPr>
+          <w:b/>
+          <w:u w:val="single"/>
+        </w:rPr>
+        <w:t>secretary_phone</w:t>
+      </w:r>
+      <w:proofErr w:type="spellEnd"/>
+      <w:r>
+        <w:rPr>
+          <w:b/>
+          <w:u w:val="single"/>
+        </w:rPr>
+        <w:t>}</w:t>
+      </w:r>
+      <w:r>
+        <w:rPr>
+          <w:b/>
+          <w:u w:val="single"/>
+        </w:rPr>
+        <w:t>.</w:t>
       </w:r>
     </w:p>
     <w:p>
@@ -376,7 +627,40 @@
         <w:pStyle w:val="Form-txt-2"/>
       </w:pPr>
       <w:r>
-        <w:t>Email address of the person ____________________________</w:t>
+        <w:t>Email address of the perso</w:t>
+      </w:r>
+      <w:r>
+        <w:t xml:space="preserve">n: </w:t>
+      </w:r>
+      <w:r>
+        <w:rPr>
+          <w:b/>
+          <w:u w:val="single"/>
+        </w:rPr>
+        <w:t>{</w:t>
+      </w:r>
+      <w:proofErr w:type="spellStart"/>
+      <w:r>
+        <w:rPr>
+          <w:b/>
+          <w:u w:val="single"/>
+        </w:rPr>
+        <w:t>secretary_email</w:t>
+      </w:r>
+      <w:proofErr w:type="spellEnd"/>
+      <w:r>
+        <w:rPr>
+          <w:b/>
+          <w:u w:val="single"/>
+        </w:rPr>
+        <w:t>}</w:t>
+      </w:r>
+      <w:r>
+        <w:rPr>
+          <w:b/>
+          <w:u w:val="single"/>
+        </w:rPr>
+        <w:t>.</w:t>
       </w:r>
     </w:p>
     <w:p>
@@ -412,63 +696,90 @@
       </w:pPr>
       <w:r>
         <w:t xml:space="preserve">Dated: </w:t>
+      </w:r>
+      <w:r>
+        <w:rPr>
+          <w:b/>
+          <w:u w:val="single"/>
+        </w:rPr>
+        <w:t>{dated}</w:t>
+      </w:r>
+      <w:r>
+        <w:t xml:space="preserve"> </w:t>
+      </w:r>
+      <w:r>
+        <w:t>[</w:t>
+      </w:r>
+      <w:proofErr w:type="spellStart"/>
+      <w:r>
+        <w:rPr>
+          <w:i/>
+        </w:rPr>
+        <w:t>dd</w:t>
+      </w:r>
+      <w:proofErr w:type="spellEnd"/>
+      <w:r>
+        <w:rPr>
+          <w:i/>
+        </w:rPr>
+        <w:t>/mm/</w:t>
+      </w:r>
+      <w:proofErr w:type="spellStart"/>
+      <w:r>
+        <w:rPr>
+          <w:i/>
+        </w:rPr>
+        <w:t>yyyy</w:t>
+      </w:r>
+      <w:proofErr w:type="spellEnd"/>
+      <w:r>
+        <w:t>]</w:t>
+      </w:r>
+    </w:p>
+    <w:p>
+      <w:pPr>
+        <w:pStyle w:val="Form-txt-hdg"/>
+      </w:pPr>
+      <w:r>
+        <w:t>NOTES</w:t>
       </w:r>
       <w:bookmarkStart w:id="0" w:name="_GoBack"/>
       <w:bookmarkEnd w:id="0"/>
-      <w:r>
-        <w:rPr>
-          <w:u w:val="single"/>
-        </w:rPr>
-        <w:t>{dated}</w:t>
-      </w:r>
+    </w:p>
+    <w:p>
+      <w:pPr>
+        <w:pStyle w:val="Form-note-txt"/>
+      </w:pPr>
+      <w:r>
+        <w:t>§</w:t>
+      </w:r>
+      <w:r>
+        <w:tab/>
+      </w:r>
+      <w:r>
+        <w:t xml:space="preserve">Particulars of </w:t>
+      </w:r>
+      <w:r>
+        <w:t xml:space="preserve">a director’s usual residential address </w:t>
+      </w:r>
+      <w:proofErr w:type="gramStart"/>
+      <w:r>
+        <w:t>are</w:t>
+      </w:r>
+      <w:proofErr w:type="gramEnd"/>
       <w:r>
         <w:t xml:space="preserve"> </w:t>
       </w:r>
       <w:r>
-        <w:t>[</w:t>
-      </w:r>
-      <w:r>
-        <w:rPr>
-          <w:i/>
-        </w:rPr>
-        <w:t>dd/mm/yyyy</w:t>
-      </w:r>
-      <w:r>
-        <w:t>]</w:t>
-      </w:r>
-    </w:p>
-    <w:p>
-      <w:pPr>
-        <w:pStyle w:val="Form-txt-hdg"/>
-      </w:pPr>
-      <w:r>
-        <w:t>NOTES</w:t>
-      </w:r>
-    </w:p>
-    <w:p>
-      <w:pPr>
-        <w:pStyle w:val="Form-note-txt"/>
-      </w:pPr>
-      <w:r>
-        <w:t>§</w:t>
-      </w:r>
-      <w:r>
-        <w:tab/>
-      </w:r>
-      <w:r>
-        <w:t xml:space="preserve">Particulars of </w:t>
-      </w:r>
-      <w:r>
-        <w:t xml:space="preserve">a director’s usual residential address </w:t>
-      </w:r>
-      <w:r>
-        <w:t>are</w:t>
-      </w:r>
-      <w:r>
-        <w:t xml:space="preserve"> </w:t>
-      </w:r>
-      <w:r>
-        <w:t>to be provided in a separate form (Form CR8).</w:t>
+        <w:t>to be provided in a separate form (</w:t>
+      </w:r>
+      <w:proofErr w:type="spellStart"/>
+      <w:r>
+        <w:t>Form</w:t>
+      </w:r>
+      <w:proofErr w:type="spellEnd"/>
+      <w:r>
+        <w:t xml:space="preserve"> CR8).</w:t>
       </w:r>
     </w:p>
     <w:p>
@@ -539,11 +850,17 @@
           <w:sz w:val="16"/>
           <w:szCs w:val="16"/>
         </w:rPr>
-        <w:t>______________________________________________________</w:t>
-      </w:r>
-    </w:p>
-    <w:p/>
-    <w:p/>
+        <w:t>________________________________________________</w:t>
+      </w:r>
+      <w:r>
+        <w:rPr>
+          <w:rFonts w:ascii="Times New Roman" w:eastAsia="Times New Roman" w:hAnsi="Times New Roman"/>
+          <w:sz w:val="16"/>
+          <w:szCs w:val="16"/>
+        </w:rPr>
+        <w:t>_____</w:t>
+      </w:r>
+    </w:p>
     <w:sectPr>
       <w:pgSz w:w="12240" w:h="15840"/>
       <w:pgMar w:top="1440" w:right="1800" w:bottom="1440" w:left="1800" w:header="720" w:footer="720" w:gutter="0"/>

</xml_diff>